<commit_message>
updat arch diagram, description
</commit_message>
<xml_diff>
--- a/step_1_problemDefintion_system_design/project_problem_Description.docx
+++ b/step_1_problemDefintion_system_design/project_problem_Description.docx
@@ -6,29 +6,51 @@
       <w:pPr>
         <w:jc w:val="center"/>
         <w:rPr>
-          <w:b/>
-          <w:bCs/>
-        </w:rPr>
-      </w:pPr>
-      <w:r>
-        <w:rPr>
-          <w:b/>
-          <w:bCs/>
+          <w:rFonts w:asciiTheme="majorBidi" w:hAnsiTheme="majorBidi" w:cstheme="majorBidi"/>
+          <w:b/>
+          <w:bCs/>
+          <w:sz w:val="40"/>
+          <w:szCs w:val="40"/>
+        </w:rPr>
+      </w:pPr>
+      <w:r>
+        <w:rPr>
+          <w:rFonts w:asciiTheme="majorBidi" w:hAnsiTheme="majorBidi" w:cstheme="majorBidi"/>
+          <w:b/>
+          <w:bCs/>
+          <w:sz w:val="40"/>
+          <w:szCs w:val="40"/>
         </w:rPr>
         <w:t>Problem Definition and Solution Strategy</w:t>
       </w:r>
     </w:p>
     <w:p>
       <w:pPr>
-        <w:rPr>
-          <w:b/>
-          <w:bCs/>
-        </w:rPr>
-      </w:pPr>
-      <w:r>
-        <w:rPr>
-          <w:b/>
-          <w:bCs/>
+        <w:jc w:val="center"/>
+        <w:rPr>
+          <w:rFonts w:asciiTheme="majorBidi" w:hAnsiTheme="majorBidi" w:cstheme="majorBidi"/>
+          <w:b/>
+          <w:bCs/>
+          <w:sz w:val="40"/>
+          <w:szCs w:val="40"/>
+        </w:rPr>
+      </w:pPr>
+    </w:p>
+    <w:p>
+      <w:pPr>
+        <w:rPr>
+          <w:b/>
+          <w:bCs/>
+          <w:sz w:val="32"/>
+          <w:szCs w:val="32"/>
+        </w:rPr>
+      </w:pPr>
+      <w:r>
+        <w:rPr>
+          <w:b/>
+          <w:bCs/>
+          <w:sz w:val="32"/>
+          <w:szCs w:val="32"/>
         </w:rPr>
         <w:t>Problem Definition</w:t>
       </w:r>
@@ -38,11 +60,21 @@
         <w:t>The aim of this project is to design and implement an automated passenger boarding kiosk for airports using computer vision and AI technologies. The kiosk will perform several tasks, including verifying passenger identity, matching this with flight information, and ensuring no prohibited items are carried onboard. This solution targets increasing the efficiency and security of the boarding process by minimizing human intervention.</w:t>
       </w:r>
     </w:p>
-    <w:p>
-      <w:r>
-        <w:rPr>
-          <w:b/>
-          <w:bCs/>
+    <w:p/>
+    <w:p>
+      <w:pPr>
+        <w:jc w:val="center"/>
+        <w:rPr>
+          <w:sz w:val="32"/>
+          <w:szCs w:val="32"/>
+        </w:rPr>
+      </w:pPr>
+      <w:r>
+        <w:rPr>
+          <w:b/>
+          <w:bCs/>
+          <w:sz w:val="32"/>
+          <w:szCs w:val="32"/>
         </w:rPr>
         <w:t>Core Functions:</w:t>
       </w:r>
@@ -121,20 +153,44 @@
     </w:p>
     <w:p>
       <w:pPr>
-        <w:rPr>
-          <w:b/>
-          <w:bCs/>
-        </w:rPr>
-      </w:pPr>
-      <w:r>
-        <w:rPr>
-          <w:b/>
-          <w:bCs/>
+        <w:numPr>
+          <w:ilvl w:val="0"/>
+          <w:numId w:val="1"/>
+        </w:numPr>
+      </w:pPr>
+    </w:p>
+    <w:p>
+      <w:pPr>
+        <w:jc w:val="center"/>
+        <w:rPr>
+          <w:b/>
+          <w:bCs/>
+          <w:sz w:val="36"/>
+          <w:szCs w:val="36"/>
+        </w:rPr>
+      </w:pPr>
+      <w:r>
+        <w:rPr>
+          <w:b/>
+          <w:bCs/>
+          <w:sz w:val="36"/>
+          <w:szCs w:val="36"/>
         </w:rPr>
         <w:t>Solution Strategy</w:t>
       </w:r>
     </w:p>
     <w:p>
+      <w:pPr>
+        <w:jc w:val="center"/>
+        <w:rPr>
+          <w:b/>
+          <w:bCs/>
+          <w:sz w:val="32"/>
+          <w:szCs w:val="32"/>
+        </w:rPr>
+      </w:pPr>
+    </w:p>
+    <w:p>
       <w:r>
         <w:t>To implement this solution, the following Azure services and strategies will be employed:</w:t>
       </w:r>
@@ -145,11 +201,17 @@
           <w:ilvl w:val="0"/>
           <w:numId w:val="2"/>
         </w:numPr>
-      </w:pPr>
-      <w:r>
-        <w:rPr>
-          <w:b/>
-          <w:bCs/>
+        <w:rPr>
+          <w:sz w:val="24"/>
+          <w:szCs w:val="24"/>
+        </w:rPr>
+      </w:pPr>
+      <w:r>
+        <w:rPr>
+          <w:b/>
+          <w:bCs/>
+          <w:sz w:val="24"/>
+          <w:szCs w:val="24"/>
         </w:rPr>
         <w:t>Azure Form Recognizer:</w:t>
       </w:r>
@@ -196,11 +258,17 @@
           <w:ilvl w:val="0"/>
           <w:numId w:val="2"/>
         </w:numPr>
-      </w:pPr>
-      <w:r>
-        <w:rPr>
-          <w:b/>
-          <w:bCs/>
+        <w:rPr>
+          <w:sz w:val="24"/>
+          <w:szCs w:val="24"/>
+        </w:rPr>
+      </w:pPr>
+      <w:r>
+        <w:rPr>
+          <w:b/>
+          <w:bCs/>
+          <w:sz w:val="24"/>
+          <w:szCs w:val="24"/>
         </w:rPr>
         <w:t>Azure Face API &amp; Video Indexer:</w:t>
       </w:r>
@@ -289,15 +357,30 @@
     <w:p>
       <w:pPr>
         <w:numPr>
+          <w:ilvl w:val="2"/>
+          <w:numId w:val="2"/>
+        </w:numPr>
+      </w:pPr>
+    </w:p>
+    <w:p>
+      <w:pPr>
+        <w:numPr>
           <w:ilvl w:val="0"/>
           <w:numId w:val="2"/>
         </w:numPr>
-      </w:pPr>
-      <w:r>
-        <w:rPr>
-          <w:b/>
-          <w:bCs/>
-        </w:rPr>
+        <w:rPr>
+          <w:sz w:val="24"/>
+          <w:szCs w:val="24"/>
+        </w:rPr>
+      </w:pPr>
+      <w:r>
+        <w:rPr>
+          <w:b/>
+          <w:bCs/>
+          <w:sz w:val="24"/>
+          <w:szCs w:val="24"/>
+        </w:rPr>
+        <w:lastRenderedPageBreak/>
         <w:t>Azure Custom Vision:</w:t>
       </w:r>
     </w:p>
@@ -408,7 +491,6 @@
           <w:b/>
           <w:bCs/>
         </w:rPr>
-        <w:lastRenderedPageBreak/>
         <w:t>Final Decision:</w:t>
       </w:r>
       <w:r>
@@ -1080,6 +1162,7 @@
   <w:style w:type="character" w:default="1" w:styleId="DefaultParagraphFont">
     <w:name w:val="Default Paragraph Font"/>
     <w:uiPriority w:val="1"/>
+    <w:semiHidden/>
     <w:unhideWhenUsed/>
   </w:style>
   <w:style w:type="table" w:default="1" w:styleId="TableNormal">

</xml_diff>